<commit_message>
screen shot pdf modified
</commit_message>
<xml_diff>
--- a/screenshots/project2 screen shots.docx
+++ b/screenshots/project2 screen shots.docx
@@ -41,9 +41,127 @@
         <w:t>Full CRUD operation is available</w:t>
       </w:r>
     </w:p>
-    <w:p>
+    <w:p/>
+    <w:p>
+      <w:pPr>
+        <w:pBdr>
+          <w:bottom w:val="double" w:sz="6" w:space="1" w:color="auto"/>
+        </w:pBdr>
+        <w:rPr>
+          <w:b/>
+          <w:sz w:val="36"/>
+        </w:rPr>
+      </w:pPr>
+      <w:r>
+        <w:rPr>
+          <w:b/>
+          <w:sz w:val="36"/>
+          <w:highlight w:val="yellow"/>
+        </w:rPr>
+        <w:t>Procedure to run</w:t>
+      </w:r>
+    </w:p>
+    <w:p>
+      <w:pPr>
+        <w:pStyle w:val="ListParagraph"/>
+        <w:numPr>
+          <w:ilvl w:val="0"/>
+          <w:numId w:val="2"/>
+        </w:numPr>
+        <w:rPr>
+          <w:b/>
+        </w:rPr>
+      </w:pPr>
+      <w:r>
+        <w:rPr>
+          <w:b/>
+        </w:rPr>
+        <w:t>Inside “backend” folder, r</w:t>
+      </w:r>
+      <w:r>
+        <w:rPr>
+          <w:b/>
+        </w:rPr>
+        <w:t>un index.js file</w:t>
+      </w:r>
+    </w:p>
+    <w:p>
+      <w:pPr>
+        <w:pStyle w:val="ListParagraph"/>
+        <w:numPr>
+          <w:ilvl w:val="0"/>
+          <w:numId w:val="2"/>
+        </w:numPr>
+        <w:rPr>
+          <w:b/>
+        </w:rPr>
+      </w:pPr>
+      <w:r>
+        <w:rPr>
+          <w:b/>
+        </w:rPr>
+        <w:t>Then i</w:t>
+      </w:r>
+      <w:r>
+        <w:rPr>
+          <w:b/>
+        </w:rPr>
+        <w:t xml:space="preserve">nside </w:t>
+      </w:r>
+      <w:r>
+        <w:rPr>
+          <w:b/>
+        </w:rPr>
+        <w:t>“</w:t>
+      </w:r>
+      <w:proofErr w:type="gramStart"/>
+      <w:r>
+        <w:rPr>
+          <w:b/>
+        </w:rPr>
+        <w:t>frontend</w:t>
+      </w:r>
+      <w:r>
+        <w:rPr>
+          <w:b/>
+        </w:rPr>
+        <w:t xml:space="preserve">” </w:t>
+      </w:r>
+      <w:r>
+        <w:rPr>
+          <w:b/>
+        </w:rPr>
+        <w:t xml:space="preserve"> folder</w:t>
+      </w:r>
+      <w:proofErr w:type="gramEnd"/>
+      <w:r>
+        <w:rPr>
+          <w:b/>
+        </w:rPr>
+        <w:t xml:space="preserve">, </w:t>
+      </w:r>
       <w:bookmarkStart w:id="0" w:name="_GoBack"/>
       <w:bookmarkEnd w:id="0"/>
+      <w:r>
+        <w:rPr>
+          <w:b/>
+        </w:rPr>
+        <w:t xml:space="preserve"> type :   </w:t>
+      </w:r>
+      <w:proofErr w:type="spellStart"/>
+      <w:r>
+        <w:rPr>
+          <w:b/>
+        </w:rPr>
+        <w:t>npm</w:t>
+      </w:r>
+      <w:proofErr w:type="spellEnd"/>
+      <w:r>
+        <w:rPr>
+          <w:b/>
+        </w:rPr>
+        <w:t xml:space="preserve"> run dev</w:t>
+      </w:r>
     </w:p>
     <w:p/>
     <w:p>
@@ -124,6 +242,7 @@
         <w:rPr>
           <w:noProof/>
         </w:rPr>
+        <w:lastRenderedPageBreak/>
         <w:drawing>
           <wp:inline distT="0" distB="0" distL="0" distR="0" wp14:anchorId="5BB43697" wp14:editId="163CEC6D">
             <wp:extent cx="5731510" cy="2497455"/>
@@ -175,7 +294,6 @@
           <w:b/>
           <w:sz w:val="36"/>
         </w:rPr>
-        <w:lastRenderedPageBreak/>
         <w:t>Portfolio</w:t>
       </w:r>
     </w:p>
@@ -269,6 +387,7 @@
         <w:rPr>
           <w:noProof/>
         </w:rPr>
+        <w:lastRenderedPageBreak/>
         <w:drawing>
           <wp:inline distT="0" distB="0" distL="0" distR="0" wp14:anchorId="4C5C73F7" wp14:editId="1BFEE138">
             <wp:extent cx="5731510" cy="2510155"/>
@@ -311,7 +430,6 @@
         <w:rPr>
           <w:noProof/>
         </w:rPr>
-        <w:lastRenderedPageBreak/>
         <w:drawing>
           <wp:inline distT="0" distB="0" distL="0" distR="0" wp14:anchorId="395F50EB" wp14:editId="64D0127C">
             <wp:extent cx="5731510" cy="2090420"/>
@@ -442,7 +560,6 @@
         <w:rPr>
           <w:noProof/>
         </w:rPr>
-        <w:lastRenderedPageBreak/>
         <w:drawing>
           <wp:inline distT="0" distB="0" distL="0" distR="0" wp14:anchorId="61CEA13D" wp14:editId="706F3071">
             <wp:extent cx="5731510" cy="2491105"/>
@@ -502,6 +619,9 @@
     </w:p>
     <w:p>
       <w:r>
+        <w:rPr>
+          <w:noProof/>
+        </w:rPr>
         <w:drawing>
           <wp:inline distT="0" distB="0" distL="0" distR="0" wp14:anchorId="5F743EE0" wp14:editId="62BE7771">
             <wp:extent cx="5731510" cy="2441575"/>
@@ -570,6 +690,7 @@
       <w:r>
         <w:rPr>
           <w:b/>
+          <w:noProof/>
           <w:sz w:val="32"/>
         </w:rPr>
         <w:lastRenderedPageBreak/>
@@ -631,6 +752,92 @@
 <file path=word/numbering.xml><?xml version="1.0" encoding="utf-8"?>
 <w:numbering xmlns:wpc="http://schemas.microsoft.com/office/word/2010/wordprocessingCanvas" xmlns:cx="http://schemas.microsoft.com/office/drawing/2014/chartex" xmlns:cx1="http://schemas.microsoft.com/office/drawing/2015/9/8/chartex" xmlns:cx2="http://schemas.microsoft.com/office/drawing/2015/10/21/chartex" xmlns:cx3="http://schemas.microsoft.com/office/drawing/2016/5/9/chartex" xmlns:cx4="http://schemas.microsoft.com/office/drawing/2016/5/10/chartex" xmlns:cx5="http://schemas.microsoft.com/office/drawing/2016/5/11/chartex" xmlns:cx6="http://schemas.microsoft.com/office/drawing/2016/5/12/chartex" xmlns:cx7="http://schemas.microsoft.com/office/drawing/2016/5/13/chartex" xmlns:cx8="http://schemas.microsoft.com/office/drawing/2016/5/14/chartex" xmlns:mc="http://schemas.openxmlformats.org/markup-compatibility/2006" xmlns:aink="http://schemas.microsoft.com/office/drawing/2016/ink" xmlns:am3d="http://schemas.microsoft.com/office/drawing/2017/model3d" xmlns:o="urn:schemas-microsoft-com:office:office" xmlns:r="http://schemas.openxmlformats.org/officeDocument/2006/relationships" xmlns:m="http://schemas.openxmlformats.org/officeDocument/2006/math" xmlns:v="urn:schemas-microsoft-com:vml" xmlns:wp14="http://schemas.microsoft.com/office/word/2010/wordprocessingDrawing" xmlns:wp="http://schemas.openxmlformats.org/drawingml/2006/wordprocessingDrawing" xmlns:w10="urn:schemas-microsoft-com:office:word" xmlns:w="http://schemas.openxmlformats.org/wordprocessingml/2006/main" xmlns:w14="http://schemas.microsoft.com/office/word/2010/wordml" xmlns:w15="http://schemas.microsoft.com/office/word/2012/wordml" xmlns:w16cid="http://schemas.microsoft.com/office/word/2016/wordml/cid" xmlns:w16se="http://schemas.microsoft.com/office/word/2015/wordml/symex" xmlns:wpg="http://schemas.microsoft.com/office/word/2010/wordprocessingGroup" xmlns:wpi="http://schemas.microsoft.com/office/word/2010/wordprocessingInk" xmlns:wne="http://schemas.microsoft.com/office/word/2006/wordml" xmlns:wps="http://schemas.microsoft.com/office/word/2010/wordprocessingShape" mc:Ignorable="w14 w15 w16se w16cid wp14">
   <w:abstractNum w:abstractNumId="0" w15:restartNumberingAfterBreak="0">
+    <w:nsid w:val="186B784B"/>
+    <w:multiLevelType w:val="hybridMultilevel"/>
+    <w:tmpl w:val="44087ABE"/>
+    <w:lvl w:ilvl="0" w:tplc="4009000F">
+      <w:start w:val="1"/>
+      <w:numFmt w:val="decimal"/>
+      <w:lvlText w:val="%1."/>
+      <w:lvlJc w:val="left"/>
+      <w:pPr>
+        <w:ind w:left="720" w:hanging="360"/>
+      </w:pPr>
+    </w:lvl>
+    <w:lvl w:ilvl="1" w:tplc="40090019" w:tentative="1">
+      <w:start w:val="1"/>
+      <w:numFmt w:val="lowerLetter"/>
+      <w:lvlText w:val="%2."/>
+      <w:lvlJc w:val="left"/>
+      <w:pPr>
+        <w:ind w:left="1440" w:hanging="360"/>
+      </w:pPr>
+    </w:lvl>
+    <w:lvl w:ilvl="2" w:tplc="4009001B" w:tentative="1">
+      <w:start w:val="1"/>
+      <w:numFmt w:val="lowerRoman"/>
+      <w:lvlText w:val="%3."/>
+      <w:lvlJc w:val="right"/>
+      <w:pPr>
+        <w:ind w:left="2160" w:hanging="180"/>
+      </w:pPr>
+    </w:lvl>
+    <w:lvl w:ilvl="3" w:tplc="4009000F" w:tentative="1">
+      <w:start w:val="1"/>
+      <w:numFmt w:val="decimal"/>
+      <w:lvlText w:val="%4."/>
+      <w:lvlJc w:val="left"/>
+      <w:pPr>
+        <w:ind w:left="2880" w:hanging="360"/>
+      </w:pPr>
+    </w:lvl>
+    <w:lvl w:ilvl="4" w:tplc="40090019" w:tentative="1">
+      <w:start w:val="1"/>
+      <w:numFmt w:val="lowerLetter"/>
+      <w:lvlText w:val="%5."/>
+      <w:lvlJc w:val="left"/>
+      <w:pPr>
+        <w:ind w:left="3600" w:hanging="360"/>
+      </w:pPr>
+    </w:lvl>
+    <w:lvl w:ilvl="5" w:tplc="4009001B" w:tentative="1">
+      <w:start w:val="1"/>
+      <w:numFmt w:val="lowerRoman"/>
+      <w:lvlText w:val="%6."/>
+      <w:lvlJc w:val="right"/>
+      <w:pPr>
+        <w:ind w:left="4320" w:hanging="180"/>
+      </w:pPr>
+    </w:lvl>
+    <w:lvl w:ilvl="6" w:tplc="4009000F" w:tentative="1">
+      <w:start w:val="1"/>
+      <w:numFmt w:val="decimal"/>
+      <w:lvlText w:val="%7."/>
+      <w:lvlJc w:val="left"/>
+      <w:pPr>
+        <w:ind w:left="5040" w:hanging="360"/>
+      </w:pPr>
+    </w:lvl>
+    <w:lvl w:ilvl="7" w:tplc="40090019" w:tentative="1">
+      <w:start w:val="1"/>
+      <w:numFmt w:val="lowerLetter"/>
+      <w:lvlText w:val="%8."/>
+      <w:lvlJc w:val="left"/>
+      <w:pPr>
+        <w:ind w:left="5760" w:hanging="360"/>
+      </w:pPr>
+    </w:lvl>
+    <w:lvl w:ilvl="8" w:tplc="4009001B" w:tentative="1">
+      <w:start w:val="1"/>
+      <w:numFmt w:val="lowerRoman"/>
+      <w:lvlText w:val="%9."/>
+      <w:lvlJc w:val="right"/>
+      <w:pPr>
+        <w:ind w:left="6480" w:hanging="180"/>
+      </w:pPr>
+    </w:lvl>
+  </w:abstractNum>
+  <w:abstractNum w:abstractNumId="1" w15:restartNumberingAfterBreak="0">
     <w:nsid w:val="5470200F"/>
     <w:multiLevelType w:val="hybridMultilevel"/>
     <w:tmpl w:val="1430BF8A"/>
@@ -744,6 +951,9 @@
     </w:lvl>
   </w:abstractNum>
   <w:num w:numId="1">
+    <w:abstractNumId w:val="1"/>
+  </w:num>
+  <w:num w:numId="2">
     <w:abstractNumId w:val="0"/>
   </w:num>
 </w:numbering>

</xml_diff>

<commit_message>
image upload facility added
</commit_message>
<xml_diff>
--- a/screenshots/project2 screen shots.docx
+++ b/screenshots/project2 screen shots.docx
@@ -19,7 +19,44 @@
           <w:sz w:val="32"/>
           <w:highlight w:val="yellow"/>
         </w:rPr>
-        <w:t>I have not used image upload facility. Project uses random images</w:t>
+        <w:t xml:space="preserve">I have </w:t>
+      </w:r>
+      <w:r>
+        <w:rPr>
+          <w:sz w:val="32"/>
+          <w:highlight w:val="yellow"/>
+        </w:rPr>
+        <w:t xml:space="preserve">changed the project to </w:t>
+      </w:r>
+      <w:r>
+        <w:rPr>
+          <w:sz w:val="32"/>
+          <w:highlight w:val="yellow"/>
+        </w:rPr>
+        <w:t xml:space="preserve">use </w:t>
+      </w:r>
+      <w:r>
+        <w:rPr>
+          <w:b/>
+          <w:sz w:val="36"/>
+          <w:highlight w:val="yellow"/>
+          <w:u w:val="single"/>
+        </w:rPr>
+        <w:t>image upload facility</w:t>
+      </w:r>
+      <w:r>
+        <w:rPr>
+          <w:sz w:val="32"/>
+          <w:highlight w:val="yellow"/>
+        </w:rPr>
+        <w:t>. Project uses random images</w:t>
+      </w:r>
+      <w:r>
+        <w:rPr>
+          <w:sz w:val="32"/>
+          <w:highlight w:val="yellow"/>
+        </w:rPr>
+        <w:t xml:space="preserve"> if user does not select any image</w:t>
       </w:r>
     </w:p>
     <w:p>
@@ -41,6 +78,24 @@
         <w:t>Full CRUD operation is available</w:t>
       </w:r>
     </w:p>
+    <w:p>
+      <w:pPr>
+        <w:pStyle w:val="ListParagraph"/>
+        <w:numPr>
+          <w:ilvl w:val="0"/>
+          <w:numId w:val="1"/>
+        </w:numPr>
+        <w:rPr>
+          <w:sz w:val="32"/>
+        </w:rPr>
+      </w:pPr>
+      <w:r>
+        <w:rPr>
+          <w:sz w:val="32"/>
+        </w:rPr>
+        <w:t>Click LOGO to go to home screen</w:t>
+      </w:r>
+    </w:p>
     <w:p/>
     <w:p>
       <w:pPr>
@@ -140,8 +195,6 @@
         </w:rPr>
         <w:t xml:space="preserve">, </w:t>
       </w:r>
-      <w:bookmarkStart w:id="0" w:name="_GoBack"/>
-      <w:bookmarkEnd w:id="0"/>
       <w:r>
         <w:rPr>
           <w:b/>
@@ -244,10 +297,10 @@
         </w:rPr>
         <w:lastRenderedPageBreak/>
         <w:drawing>
-          <wp:inline distT="0" distB="0" distL="0" distR="0" wp14:anchorId="5BB43697" wp14:editId="163CEC6D">
-            <wp:extent cx="5731510" cy="2497455"/>
-            <wp:effectExtent l="0" t="0" r="2540" b="0"/>
-            <wp:docPr id="9" name="Picture 9"/>
+          <wp:inline distT="0" distB="0" distL="0" distR="0" wp14:anchorId="3A9186B9" wp14:editId="1E369B32">
+            <wp:extent cx="5731510" cy="2456180"/>
+            <wp:effectExtent l="0" t="0" r="2540" b="1270"/>
+            <wp:docPr id="11" name="Picture 11"/>
             <wp:cNvGraphicFramePr>
               <a:graphicFrameLocks xmlns:a="http://schemas.openxmlformats.org/drawingml/2006/main" noChangeAspect="1"/>
             </wp:cNvGraphicFramePr>
@@ -267,7 +320,7 @@
                   <pic:spPr>
                     <a:xfrm>
                       <a:off x="0" y="0"/>
-                      <a:ext cx="5731510" cy="2497455"/>
+                      <a:ext cx="5731510" cy="2456180"/>
                     </a:xfrm>
                     <a:prstGeom prst="rect">
                       <a:avLst/>
@@ -279,6 +332,8 @@
           </wp:inline>
         </w:drawing>
       </w:r>
+      <w:bookmarkStart w:id="0" w:name="_GoBack"/>
+      <w:bookmarkEnd w:id="0"/>
     </w:p>
     <w:p/>
     <w:p/>

</xml_diff>

<commit_message>
screen shot file changed
</commit_message>
<xml_diff>
--- a/screenshots/project2 screen shots.docx
+++ b/screenshots/project2 screen shots.docx
@@ -115,6 +115,58 @@
         </w:rPr>
         <w:t>Procedure to run</w:t>
       </w:r>
+    </w:p>
+    <w:p>
+      <w:pPr>
+        <w:pStyle w:val="ListParagraph"/>
+        <w:numPr>
+          <w:ilvl w:val="0"/>
+          <w:numId w:val="2"/>
+        </w:numPr>
+        <w:rPr>
+          <w:b/>
+        </w:rPr>
+      </w:pPr>
+      <w:r>
+        <w:rPr>
+          <w:b/>
+        </w:rPr>
+        <w:t>Download zip folder</w:t>
+      </w:r>
+    </w:p>
+    <w:p>
+      <w:pPr>
+        <w:pStyle w:val="ListParagraph"/>
+        <w:numPr>
+          <w:ilvl w:val="0"/>
+          <w:numId w:val="2"/>
+        </w:numPr>
+        <w:rPr>
+          <w:b/>
+        </w:rPr>
+      </w:pPr>
+      <w:r>
+        <w:rPr>
+          <w:b/>
+        </w:rPr>
+        <w:t xml:space="preserve">In frontend folder type </w:t>
+      </w:r>
+      <w:proofErr w:type="spellStart"/>
+      <w:r>
+        <w:rPr>
+          <w:b/>
+        </w:rPr>
+        <w:t>npm</w:t>
+      </w:r>
+      <w:proofErr w:type="spellEnd"/>
+      <w:r>
+        <w:rPr>
+          <w:b/>
+        </w:rPr>
+        <w:t xml:space="preserve"> install</w:t>
+      </w:r>
+      <w:bookmarkStart w:id="0" w:name="_GoBack"/>
+      <w:bookmarkEnd w:id="0"/>
     </w:p>
     <w:p>
       <w:pPr>
@@ -332,8 +384,6 @@
           </wp:inline>
         </w:drawing>
       </w:r>
-      <w:bookmarkStart w:id="0" w:name="_GoBack"/>
-      <w:bookmarkEnd w:id="0"/>
     </w:p>
     <w:p/>
     <w:p/>

</xml_diff>